<commit_message>
changed quality algorithm "setQualitybyTptBackground" to a timer function that executes every 30 seconds IF no picture download is running. thus, the bandwidth measurement runs consistently in the background and is likely to not be disturbed by picturedls. added evaluation of the remaining algorithms to matlab file
</commit_message>
<xml_diff>
--- a/Stichpunkte - Status.docx
+++ b/Stichpunkte - Status.docx
@@ -5,50 +5,16 @@
     <w:p>
       <w:pPr>
         <w:pStyle w:val="berschrift1"/>
-        <w:rPr>
-          <w:lang w:val="en-US"/>
-        </w:rPr>
-      </w:pPr>
-      <w:proofErr w:type="spellStart"/>
-      <w:r>
-        <w:rPr>
-          <w:lang w:val="en-US"/>
-        </w:rPr>
-        <w:t>Allgemein</w:t>
-      </w:r>
-      <w:proofErr w:type="spellEnd"/>
-      <w:r>
-        <w:rPr>
-          <w:lang w:val="en-US"/>
-        </w:rPr>
-        <w:t xml:space="preserve"> </w:t>
-      </w:r>
-      <w:proofErr w:type="spellStart"/>
-      <w:r>
-        <w:rPr>
-          <w:lang w:val="en-US"/>
-        </w:rPr>
-        <w:t>zu</w:t>
-      </w:r>
-      <w:proofErr w:type="spellEnd"/>
-      <w:r>
-        <w:rPr>
-          <w:lang w:val="en-US"/>
-        </w:rPr>
-        <w:t xml:space="preserve"> responsive Images:</w:t>
-      </w:r>
-    </w:p>
-    <w:p>
-      <w:pPr>
-        <w:spacing w:after="0"/>
-        <w:rPr>
-          <w:lang w:val="en-US"/>
-        </w:rPr>
-      </w:pPr>
-      <w:r>
-        <w:rPr>
-          <w:lang w:val="en-US"/>
-        </w:rPr>
+      </w:pPr>
+      <w:r>
+        <w:t>Allgemein zu responsive Images:</w:t>
+      </w:r>
+    </w:p>
+    <w:p>
+      <w:pPr>
+        <w:spacing w:after="0"/>
+      </w:pPr>
+      <w:r>
         <w:t xml:space="preserve">Plots: </w:t>
       </w:r>
     </w:p>
@@ -73,27 +39,11 @@
           <w:lang w:val="en-US"/>
         </w:rPr>
       </w:pPr>
-      <w:proofErr w:type="spellStart"/>
-      <w:proofErr w:type="gramStart"/>
-      <w:r>
-        <w:rPr>
-          <w:lang w:val="en-US"/>
-        </w:rPr>
-        <w:t>QualityModes</w:t>
-      </w:r>
-      <w:proofErr w:type="spellEnd"/>
-      <w:r>
-        <w:rPr>
-          <w:lang w:val="en-US"/>
-        </w:rPr>
-        <w:t>(</w:t>
-      </w:r>
-      <w:proofErr w:type="gramEnd"/>
-      <w:r>
-        <w:rPr>
-          <w:lang w:val="en-US"/>
-        </w:rPr>
-        <w:t>small</w:t>
+      <w:r>
+        <w:rPr>
+          <w:lang w:val="en-US"/>
+        </w:rPr>
+        <w:t>QualityModes(small</w:t>
       </w:r>
       <w:r>
         <w:rPr>
@@ -129,16 +79,8 @@
         <w:rPr>
           <w:lang w:val="en-US"/>
         </w:rPr>
-        <w:t xml:space="preserve"> </w:t>
-      </w:r>
-      <w:proofErr w:type="spellStart"/>
-      <w:r>
-        <w:rPr>
-          <w:lang w:val="en-US"/>
-        </w:rPr>
-        <w:t>xlarge</w:t>
-      </w:r>
-      <w:proofErr w:type="spellEnd"/>
+        <w:t xml:space="preserve"> xlarge</w:t>
+      </w:r>
       <w:r>
         <w:rPr>
           <w:lang w:val="en-US"/>
@@ -155,21 +97,7 @@
         <w:rPr>
           <w:lang w:val="en-US"/>
         </w:rPr>
-        <w:t xml:space="preserve">ompressed?) vs </w:t>
-      </w:r>
-      <w:proofErr w:type="spellStart"/>
-      <w:r>
-        <w:rPr>
-          <w:lang w:val="en-US"/>
-        </w:rPr>
-        <w:t>PictureSize</w:t>
-      </w:r>
-      <w:proofErr w:type="spellEnd"/>
-      <w:r>
-        <w:rPr>
-          <w:lang w:val="en-US"/>
-        </w:rPr>
-        <w:t xml:space="preserve">(KB) </w:t>
+        <w:t xml:space="preserve">ompressed?) vs PictureSize(KB) </w:t>
       </w:r>
     </w:p>
     <w:p>
@@ -257,31 +185,7 @@
         <w:t>-</w:t>
       </w:r>
       <w:r>
-        <w:t xml:space="preserve">Content-Provider benötigen mehr </w:t>
-      </w:r>
-      <w:proofErr w:type="spellStart"/>
-      <w:r>
-        <w:t>hard</w:t>
-      </w:r>
-      <w:proofErr w:type="spellEnd"/>
-      <w:r>
-        <w:t xml:space="preserve"> </w:t>
-      </w:r>
-      <w:proofErr w:type="spellStart"/>
-      <w:r>
-        <w:t>drive</w:t>
-      </w:r>
-      <w:proofErr w:type="spellEnd"/>
-      <w:r>
-        <w:t xml:space="preserve"> </w:t>
-      </w:r>
-      <w:proofErr w:type="spellStart"/>
-      <w:r>
-        <w:t>space</w:t>
-      </w:r>
-      <w:proofErr w:type="spellEnd"/>
-      <w:r>
-        <w:t xml:space="preserve">. </w:t>
+        <w:t xml:space="preserve">Content-Provider benötigen mehr hard drive space. </w:t>
       </w:r>
       <w:r>
         <w:t>(vernachlässigbar?)</w:t>
@@ -308,21 +212,8 @@
         <w:pStyle w:val="berschrift2"/>
       </w:pPr>
       <w:r>
-        <w:t xml:space="preserve">ALGO 1 </w:t>
-      </w:r>
-      <w:proofErr w:type="spellStart"/>
-      <w:r>
-        <w:t>Reimplemented</w:t>
-      </w:r>
-      <w:proofErr w:type="spellEnd"/>
-      <w:r>
-        <w:t xml:space="preserve"> </w:t>
-      </w:r>
-      <w:proofErr w:type="spellStart"/>
-      <w:r>
-        <w:t>Sourceset</w:t>
-      </w:r>
-      <w:proofErr w:type="spellEnd"/>
+        <w:t>ALGO 1 Reimplemented Sourceset</w:t>
+      </w:r>
     </w:p>
     <w:p>
       <w:pPr>
@@ -345,10 +236,7 @@
         <w:spacing w:after="0"/>
       </w:pPr>
       <w:r>
-        <w:t>Bildschirmgröße</w:t>
-      </w:r>
-      <w:r>
-        <w:t xml:space="preserve"> </w:t>
+        <w:t xml:space="preserve">Bildschirmgröße </w:t>
       </w:r>
       <w:r>
         <w:t>vs.</w:t>
@@ -357,26 +245,7 @@
         <w:t xml:space="preserve">  </w:t>
       </w:r>
       <w:r>
-        <w:t>Bildauflösung (</w:t>
-      </w:r>
-      <w:proofErr w:type="spellStart"/>
-      <w:r>
-        <w:t>qualitymode</w:t>
-      </w:r>
-      <w:proofErr w:type="spellEnd"/>
-      <w:r>
-        <w:t xml:space="preserve"> also </w:t>
-      </w:r>
-      <w:proofErr w:type="spellStart"/>
-      <w:r>
-        <w:t>small</w:t>
-      </w:r>
-      <w:proofErr w:type="spellEnd"/>
-      <w:r>
-        <w:t xml:space="preserve"> medium large etc.)</w:t>
-      </w:r>
-      <w:r>
-        <w:t xml:space="preserve"> </w:t>
+        <w:t xml:space="preserve">Bildauflösung (qualitymode also small medium large etc.) </w:t>
       </w:r>
     </w:p>
     <w:p>
@@ -507,55 +376,25 @@
         </w:rPr>
         <w:t xml:space="preserve">ALGO 2 </w:t>
       </w:r>
-      <w:proofErr w:type="spellStart"/>
-      <w:r>
-        <w:rPr>
-          <w:lang w:val="en-US"/>
-        </w:rPr>
-        <w:t>SelectbyDLSpeedBackground</w:t>
-      </w:r>
-      <w:proofErr w:type="spellEnd"/>
-      <w:r>
-        <w:rPr>
-          <w:lang w:val="en-US"/>
-        </w:rPr>
-        <w:t xml:space="preserve"> </w:t>
-      </w:r>
-    </w:p>
-    <w:p>
-      <w:pPr>
-        <w:spacing w:after="0"/>
-        <w:rPr>
-          <w:lang w:val="en-US"/>
-        </w:rPr>
-      </w:pPr>
-      <w:proofErr w:type="spellStart"/>
-      <w:r>
-        <w:rPr>
-          <w:lang w:val="en-US"/>
-        </w:rPr>
-        <w:t>Gemessen</w:t>
-      </w:r>
-      <w:proofErr w:type="spellEnd"/>
-      <w:r>
-        <w:rPr>
-          <w:lang w:val="en-US"/>
-        </w:rPr>
-        <w:t xml:space="preserve"> </w:t>
-      </w:r>
-      <w:proofErr w:type="spellStart"/>
-      <w:r>
-        <w:rPr>
-          <w:lang w:val="en-US"/>
-        </w:rPr>
-        <w:t>mit</w:t>
-      </w:r>
-      <w:proofErr w:type="spellEnd"/>
-      <w:r>
-        <w:rPr>
-          <w:lang w:val="en-US"/>
-        </w:rPr>
-        <w:t xml:space="preserve"> 2Mbit </w:t>
+      <w:r>
+        <w:rPr>
+          <w:lang w:val="en-US"/>
+        </w:rPr>
+        <w:t xml:space="preserve">SelectbyDLSpeedBackground </w:t>
+      </w:r>
+    </w:p>
+    <w:p>
+      <w:pPr>
+        <w:spacing w:after="0"/>
+        <w:rPr>
+          <w:lang w:val="en-US"/>
+        </w:rPr>
+      </w:pPr>
+      <w:r>
+        <w:rPr>
+          <w:lang w:val="en-US"/>
+        </w:rPr>
+        <w:t xml:space="preserve">Gemessen mit 2Mbit </w:t>
       </w:r>
       <w:r>
         <w:rPr>
@@ -569,21 +408,7 @@
         <w:rPr>
           <w:lang w:val="en-US"/>
         </w:rPr>
-        <w:t xml:space="preserve"> 0.5 Mbit, 3Mbit, 8Mbit, </w:t>
-      </w:r>
-      <w:proofErr w:type="spellStart"/>
-      <w:r>
-        <w:rPr>
-          <w:lang w:val="en-US"/>
-        </w:rPr>
-        <w:t>evtl</w:t>
-      </w:r>
-      <w:proofErr w:type="spellEnd"/>
-      <w:r>
-        <w:rPr>
-          <w:lang w:val="en-US"/>
-        </w:rPr>
-        <w:t xml:space="preserve"> &gt;12Mbit</w:t>
+        <w:t xml:space="preserve"> 0.5 Mbit, 3Mbit, 8Mbit, evtl &gt;12Mbit</w:t>
       </w:r>
     </w:p>
     <w:p>
@@ -613,11 +438,9 @@
       <w:r>
         <w:t xml:space="preserve"> </w:t>
       </w:r>
-      <w:proofErr w:type="spellStart"/>
       <w:r>
         <w:t>Downlink</w:t>
       </w:r>
-      <w:proofErr w:type="spellEnd"/>
       <w:r>
         <w:t xml:space="preserve"> </w:t>
       </w:r>
@@ -702,19 +525,15 @@
         <w:t>Test File</w:t>
       </w:r>
       <w:r>
-        <w:t xml:space="preserve"> gemessen wird, kann diese relativ exakt bestimmt werden, vorausgesetzt, dass zum Testzeitpunkt keine Hintergru</w:t>
-      </w:r>
-      <w:r>
-        <w:t>n</w:t>
-      </w:r>
-      <w:r>
-        <w:t>ddownloads laufen</w:t>
-      </w:r>
-    </w:p>
-    <w:p>
-      <w:pPr>
-        <w:spacing w:after="0"/>
-      </w:pPr>
+        <w:t xml:space="preserve"> gemessen wird, kann diese relativ exakt bestimmt werden</w:t>
+      </w:r>
+    </w:p>
+    <w:p>
+      <w:pPr>
+        <w:spacing w:after="0"/>
+      </w:pPr>
+      <w:bookmarkStart w:id="0" w:name="_GoBack"/>
+      <w:bookmarkEnd w:id="0"/>
     </w:p>
     <w:p>
       <w:pPr>
@@ -737,13 +556,16 @@
         <w:spacing w:after="0"/>
       </w:pPr>
       <w:r>
-        <w:t xml:space="preserve">- Es wird nur einmal (wenn die </w:t>
-      </w:r>
-      <w:r>
-        <w:t>Seite</w:t>
-      </w:r>
-      <w:r>
-        <w:t xml:space="preserve"> geladen hat) gemessen wieviel Bandbreite dem Nutzer zur Verfügung steht. Mehrmals messen wäre zwar wünschenswert, würde aber gerade bei mobilen Netzen unnötig hohen Datenverbrauch verursachen</w:t>
+        <w:t>- Es wird "durchgehend" bzw. immer nach einem festgelegten Intervall Internetvo</w:t>
+      </w:r>
+      <w:r>
+        <w:t xml:space="preserve">lumen genutzt, was </w:t>
+      </w:r>
+      <w:r>
+        <w:t xml:space="preserve"> </w:t>
+      </w:r>
+      <w:r>
+        <w:t>das Downloadvolumen eines Mobilfunknutzers „unnötig“ verbraucht</w:t>
       </w:r>
     </w:p>
     <w:p>
@@ -770,55 +592,18 @@
         <w:rPr>
           <w:lang w:val="en-US"/>
         </w:rPr>
-        <w:t xml:space="preserve">ALGO 3 </w:t>
-      </w:r>
-      <w:proofErr w:type="spellStart"/>
-      <w:r>
-        <w:rPr>
-          <w:lang w:val="en-US"/>
-        </w:rPr>
-        <w:t>SelectByDLSpeedOnTheFly</w:t>
-      </w:r>
-      <w:proofErr w:type="spellEnd"/>
-    </w:p>
-    <w:p>
-      <w:pPr>
-        <w:spacing w:after="0"/>
-      </w:pPr>
-      <w:proofErr w:type="spellStart"/>
-      <w:r>
-        <w:rPr>
-          <w:lang w:val="en-US"/>
-        </w:rPr>
-        <w:t>Gemessen</w:t>
-      </w:r>
-      <w:proofErr w:type="spellEnd"/>
-      <w:r>
-        <w:rPr>
-          <w:lang w:val="en-US"/>
-        </w:rPr>
-        <w:t xml:space="preserve"> </w:t>
-      </w:r>
-      <w:proofErr w:type="spellStart"/>
-      <w:r>
-        <w:rPr>
-          <w:lang w:val="en-US"/>
-        </w:rPr>
-        <w:t>mit</w:t>
-      </w:r>
-      <w:proofErr w:type="spellEnd"/>
-      <w:r>
-        <w:rPr>
-          <w:lang w:val="en-US"/>
-        </w:rPr>
-        <w:t xml:space="preserve"> </w:t>
-      </w:r>
-      <w:proofErr w:type="gramStart"/>
-      <w:r>
-        <w:rPr>
-          <w:lang w:val="en-US"/>
-        </w:rPr>
-        <w:t xml:space="preserve">2Mbit  </w:t>
+        <w:t>ALGO 3 SelectByDLSpeedOnTheFly</w:t>
+      </w:r>
+    </w:p>
+    <w:p>
+      <w:pPr>
+        <w:spacing w:after="0"/>
+      </w:pPr>
+      <w:r>
+        <w:rPr>
+          <w:lang w:val="en-US"/>
+        </w:rPr>
+        <w:t xml:space="preserve">Gemessen mit 2Mbit  </w:t>
       </w:r>
       <w:r>
         <w:rPr>
@@ -828,21 +613,12 @@
         </w:rPr>
         <w:t>TODO</w:t>
       </w:r>
-      <w:proofErr w:type="gramEnd"/>
-      <w:r>
-        <w:rPr>
-          <w:lang w:val="en-US"/>
-        </w:rPr>
-        <w:t xml:space="preserve"> 0.5 Mbit, 3Mbit, 8Mbit, </w:t>
-      </w:r>
-      <w:proofErr w:type="spellStart"/>
-      <w:r>
-        <w:rPr>
-          <w:lang w:val="en-US"/>
-        </w:rPr>
-        <w:t>evtl</w:t>
-      </w:r>
-      <w:proofErr w:type="spellEnd"/>
+      <w:r>
+        <w:rPr>
+          <w:lang w:val="en-US"/>
+        </w:rPr>
+        <w:t xml:space="preserve"> 0.5 Mbit, 3Mbit, 8Mbit, evtl</w:t>
+      </w:r>
       <w:r>
         <w:rPr>
           <w:lang w:val="en-US"/>
@@ -866,8 +642,6 @@
       <w:r>
         <w:t>Plots:</w:t>
       </w:r>
-      <w:bookmarkStart w:id="0" w:name="_GoBack"/>
-      <w:bookmarkEnd w:id="0"/>
     </w:p>
     <w:p>
       <w:pPr>
@@ -888,15 +662,7 @@
         <w:spacing w:after="0"/>
       </w:pPr>
       <w:r>
-        <w:t xml:space="preserve">siehe </w:t>
-      </w:r>
-      <w:proofErr w:type="spellStart"/>
-      <w:r>
-        <w:t>SelectbyDLSpeedBackground</w:t>
-      </w:r>
-      <w:proofErr w:type="spellEnd"/>
-      <w:r>
-        <w:t xml:space="preserve"> Hier mit Konfidenzintervall plotten! </w:t>
+        <w:t xml:space="preserve">siehe SelectbyDLSpeedBackground Hier mit Konfidenzintervall plotten! </w:t>
       </w:r>
     </w:p>
     <w:p>
@@ -917,23 +683,23 @@
         <w:spacing w:after="0"/>
       </w:pPr>
       <w:r>
+        <w:t>-Bei kleinen Filesizes wird trotz großer Bandbreitenkapazität oft nur ein Bruchteil der verfügbaren Bandbreite genutzt</w:t>
+      </w:r>
+    </w:p>
+    <w:p>
+      <w:pPr>
+        <w:spacing w:after="0"/>
+      </w:pPr>
+      <w:r>
+        <w:t xml:space="preserve">   -&gt; Folge:</w:t>
+      </w:r>
+    </w:p>
+    <w:p>
+      <w:pPr>
+        <w:spacing w:after="0"/>
+      </w:pPr>
+      <w:r>
         <w:lastRenderedPageBreak/>
-        <w:t>-Bei kleinen Filesizes wird trotz großer Bandbreitenkapazität oft nur ein Bruchteil der verfügbaren Bandbreite genutzt</w:t>
-      </w:r>
-    </w:p>
-    <w:p>
-      <w:pPr>
-        <w:spacing w:after="0"/>
-      </w:pPr>
-      <w:r>
-        <w:t xml:space="preserve">   -&gt; Folge:</w:t>
-      </w:r>
-    </w:p>
-    <w:p>
-      <w:pPr>
-        <w:spacing w:after="0"/>
-      </w:pPr>
-      <w:r>
         <w:t xml:space="preserve">Es kann vorkommen, dass kleine Bilder geladen werden, obwohl die Bandbreite für Hochauflösende Bilder ausreichen würde (WENN der </w:t>
       </w:r>
       <w:r>
@@ -984,11 +750,9 @@
       <w:pPr>
         <w:pStyle w:val="berschrift2"/>
       </w:pPr>
-      <w:proofErr w:type="spellStart"/>
       <w:r>
         <w:t>LowestLatency</w:t>
       </w:r>
-      <w:proofErr w:type="spellEnd"/>
     </w:p>
     <w:p>
       <w:pPr>

</xml_diff>